<commit_message>
3rd commit of Summary
</commit_message>
<xml_diff>
--- a/Summary Of Async Rust.docx
+++ b/Summary Of Async Rust.docx
@@ -37,6 +37,196 @@
           <w:u w:val="single"/>
         </w:rPr>
         <w:t xml:space="preserve"> Rust:-</w:t>
+      </w:r>
+    </w:p>
+    <w:p>
+      <w:pPr>
+        <w:pStyle w:val="NormalWeb"/>
+        <w:numPr>
+          <w:ilvl w:val="0"/>
+          <w:numId w:val="2"/>
+        </w:numPr>
+        <w:spacing w:before="0" w:beforeAutospacing="0" w:after="0" w:afterAutospacing="0"/>
+        <w:textAlignment w:val="baseline"/>
+        <w:rPr>
+          <w:rFonts w:asciiTheme="minorHAnsi" w:hAnsiTheme="minorHAnsi" w:cstheme="minorHAnsi"/>
+          <w:color w:val="000000" w:themeColor="text1"/>
+          <w:sz w:val="28"/>
+          <w:szCs w:val="28"/>
+        </w:rPr>
+      </w:pPr>
+      <w:r>
+        <w:rPr>
+          <w:rFonts w:asciiTheme="minorHAnsi" w:hAnsiTheme="minorHAnsi" w:cstheme="minorHAnsi"/>
+          <w:color w:val="000000" w:themeColor="text1"/>
+          <w:sz w:val="28"/>
+          <w:szCs w:val="28"/>
+        </w:rPr>
+        <w:t>These are the costs that asynchronous Rust is designed to eliminate</w:t>
+      </w:r>
+    </w:p>
+    <w:p>
+      <w:pPr>
+        <w:pStyle w:val="NormalWeb"/>
+        <w:numPr>
+          <w:ilvl w:val="0"/>
+          <w:numId w:val="2"/>
+        </w:numPr>
+        <w:spacing w:before="0" w:beforeAutospacing="0" w:after="320" w:afterAutospacing="0"/>
+        <w:textAlignment w:val="baseline"/>
+        <w:rPr>
+          <w:rFonts w:asciiTheme="minorHAnsi" w:hAnsiTheme="minorHAnsi" w:cstheme="minorHAnsi"/>
+          <w:color w:val="000000" w:themeColor="text1"/>
+          <w:sz w:val="28"/>
+          <w:szCs w:val="28"/>
+        </w:rPr>
+      </w:pPr>
+      <w:r>
+        <w:rPr>
+          <w:rFonts w:asciiTheme="minorHAnsi" w:hAnsiTheme="minorHAnsi" w:cstheme="minorHAnsi"/>
+          <w:color w:val="000000" w:themeColor="text1"/>
+          <w:sz w:val="28"/>
+          <w:szCs w:val="28"/>
+        </w:rPr>
+        <w:t xml:space="preserve">We can rewrite the function above using Rust's </w:t>
+      </w:r>
+      <w:proofErr w:type="spellStart"/>
+      <w:r>
+        <w:rPr>
+          <w:rFonts w:asciiTheme="minorHAnsi" w:hAnsiTheme="minorHAnsi" w:cstheme="minorHAnsi"/>
+          <w:color w:val="000000" w:themeColor="text1"/>
+          <w:sz w:val="28"/>
+          <w:szCs w:val="28"/>
+        </w:rPr>
+        <w:t>async</w:t>
+      </w:r>
+      <w:proofErr w:type="spellEnd"/>
+      <w:r>
+        <w:rPr>
+          <w:rFonts w:asciiTheme="minorHAnsi" w:hAnsiTheme="minorHAnsi" w:cstheme="minorHAnsi"/>
+          <w:color w:val="000000" w:themeColor="text1"/>
+          <w:sz w:val="28"/>
+          <w:szCs w:val="28"/>
+        </w:rPr>
+        <w:t>/.await notation</w:t>
+      </w:r>
+    </w:p>
+    <w:p>
+      <w:pPr>
+        <w:pStyle w:val="NormalWeb"/>
+        <w:numPr>
+          <w:ilvl w:val="0"/>
+          <w:numId w:val="2"/>
+        </w:numPr>
+        <w:spacing w:before="0" w:beforeAutospacing="0" w:after="0" w:afterAutospacing="0"/>
+        <w:textAlignment w:val="baseline"/>
+        <w:rPr>
+          <w:rFonts w:asciiTheme="minorHAnsi" w:hAnsiTheme="minorHAnsi" w:cstheme="minorHAnsi"/>
+          <w:color w:val="000000" w:themeColor="text1"/>
+          <w:sz w:val="28"/>
+          <w:szCs w:val="28"/>
+        </w:rPr>
+      </w:pPr>
+      <w:r>
+        <w:rPr>
+          <w:rFonts w:asciiTheme="minorHAnsi" w:hAnsiTheme="minorHAnsi" w:cstheme="minorHAnsi"/>
+          <w:color w:val="000000" w:themeColor="text1"/>
+          <w:sz w:val="28"/>
+          <w:szCs w:val="28"/>
+        </w:rPr>
+        <w:t>Which will allow us to run multiple tasks at once without creating multiple threads</w:t>
+      </w:r>
+    </w:p>
+    <w:p>
+      <w:pPr>
+        <w:pStyle w:val="NormalWeb"/>
+        <w:numPr>
+          <w:ilvl w:val="0"/>
+          <w:numId w:val="2"/>
+        </w:numPr>
+        <w:spacing w:before="0" w:beforeAutospacing="0" w:after="0" w:afterAutospacing="0"/>
+        <w:textAlignment w:val="baseline"/>
+        <w:rPr>
+          <w:rFonts w:asciiTheme="minorHAnsi" w:hAnsiTheme="minorHAnsi" w:cstheme="minorHAnsi"/>
+          <w:color w:val="000000" w:themeColor="text1"/>
+          <w:sz w:val="28"/>
+          <w:szCs w:val="28"/>
+        </w:rPr>
+      </w:pPr>
+      <w:r>
+        <w:rPr>
+          <w:rFonts w:asciiTheme="minorHAnsi" w:hAnsiTheme="minorHAnsi" w:cstheme="minorHAnsi"/>
+          <w:color w:val="000000" w:themeColor="text1"/>
+          <w:sz w:val="28"/>
+          <w:szCs w:val="28"/>
+        </w:rPr>
+        <w:t xml:space="preserve">Overall, asynchronous applications have the potential to be </w:t>
+      </w:r>
+      <w:r>
+        <w:rPr>
+          <w:rFonts w:asciiTheme="minorHAnsi" w:hAnsiTheme="minorHAnsi" w:cstheme="minorHAnsi"/>
+          <w:bCs/>
+          <w:color w:val="000000" w:themeColor="text1"/>
+          <w:sz w:val="28"/>
+          <w:szCs w:val="28"/>
+        </w:rPr>
+        <w:t>much faster and use fewer resources</w:t>
+      </w:r>
+      <w:r>
+        <w:rPr>
+          <w:rFonts w:asciiTheme="minorHAnsi" w:hAnsiTheme="minorHAnsi" w:cstheme="minorHAnsi"/>
+          <w:color w:val="000000" w:themeColor="text1"/>
+          <w:sz w:val="28"/>
+          <w:szCs w:val="28"/>
+        </w:rPr>
+        <w:t xml:space="preserve"> than a corresponding threaded implementation</w:t>
+      </w:r>
+    </w:p>
+    <w:p>
+      <w:pPr>
+        <w:pStyle w:val="NormalWeb"/>
+        <w:numPr>
+          <w:ilvl w:val="0"/>
+          <w:numId w:val="2"/>
+        </w:numPr>
+        <w:spacing w:before="0" w:beforeAutospacing="0" w:after="0" w:afterAutospacing="0"/>
+        <w:textAlignment w:val="baseline"/>
+        <w:rPr>
+          <w:rFonts w:asciiTheme="minorHAnsi" w:hAnsiTheme="minorHAnsi" w:cstheme="minorHAnsi"/>
+          <w:color w:val="000000" w:themeColor="text1"/>
+          <w:sz w:val="28"/>
+          <w:szCs w:val="28"/>
+        </w:rPr>
+      </w:pPr>
+      <w:bookmarkStart w:id="0" w:name="_GoBack"/>
+      <w:bookmarkEnd w:id="0"/>
+      <w:r>
+        <w:rPr>
+          <w:rFonts w:cstheme="minorHAnsi"/>
+          <w:color w:val="000000" w:themeColor="text1"/>
+          <w:sz w:val="28"/>
+          <w:szCs w:val="28"/>
+        </w:rPr>
+        <w:t xml:space="preserve">Threads are </w:t>
+      </w:r>
+      <w:r>
+        <w:rPr>
+          <w:rFonts w:cstheme="minorHAnsi"/>
+          <w:bCs/>
+          <w:color w:val="000000" w:themeColor="text1"/>
+          <w:sz w:val="28"/>
+          <w:szCs w:val="28"/>
+        </w:rPr>
+        <w:t>natively supported by the OS</w:t>
+      </w:r>
+      <w:r>
+        <w:rPr>
+          <w:rFonts w:cstheme="minorHAnsi"/>
+          <w:color w:val="000000" w:themeColor="text1"/>
+          <w:sz w:val="28"/>
+          <w:szCs w:val="28"/>
+        </w:rPr>
+        <w:t xml:space="preserve"> (operating system), and using them doesn't require any special programming model</w:t>
       </w:r>
     </w:p>
     <w:p>
@@ -51,26 +241,21 @@
           <w:szCs w:val="28"/>
         </w:rPr>
       </w:pPr>
-      <w:r>
-        <w:rPr>
-          <w:sz w:val="28"/>
-          <w:szCs w:val="28"/>
-        </w:rPr>
-        <w:t xml:space="preserve">Aysnchoronous is running code concurrently or multiple </w:t>
-      </w:r>
-      <w:r>
-        <w:rPr>
-          <w:sz w:val="28"/>
-          <w:szCs w:val="28"/>
-        </w:rPr>
-        <w:t>overlapping</w:t>
-      </w:r>
-      <w:r>
-        <w:rPr>
-          <w:sz w:val="28"/>
-          <w:szCs w:val="28"/>
-        </w:rPr>
-        <w:t xml:space="preserve"> computations run on a single thread.</w:t>
+      <w:proofErr w:type="spellStart"/>
+      <w:r>
+        <w:rPr>
+          <w:sz w:val="28"/>
+          <w:szCs w:val="28"/>
+        </w:rPr>
+        <w:t>Aysnchoronous</w:t>
+      </w:r>
+      <w:proofErr w:type="spellEnd"/>
+      <w:r>
+        <w:rPr>
+          <w:sz w:val="28"/>
+          <w:szCs w:val="28"/>
+        </w:rPr>
+        <w:t xml:space="preserve"> is running code concurrently or multiple overlapping computations run on a single thread.</w:t>
       </w:r>
     </w:p>
     <w:p>
@@ -247,8 +432,6 @@
         </w:rPr>
         <w:t xml:space="preserve"> creates asynchronous function which returns a Future. The returned future must be run to completion.</w:t>
       </w:r>
-      <w:bookmarkStart w:id="0" w:name="_GoBack"/>
-      <w:bookmarkEnd w:id="0"/>
     </w:p>
     <w:p>
       <w:pPr>
@@ -374,6 +557,7 @@
           <w:sz w:val="28"/>
           <w:szCs w:val="28"/>
         </w:rPr>
+        <w:lastRenderedPageBreak/>
         <w:t>Join! is like .await but can wait for multiple futures con</w:t>
       </w:r>
       <w:r>
@@ -397,6 +581,155 @@
 <file path=word/numbering.xml><?xml version="1.0" encoding="utf-8"?>
 <w:numbering xmlns:wpc="http://schemas.microsoft.com/office/word/2010/wordprocessingCanvas" xmlns:mc="http://schemas.openxmlformats.org/markup-compatibility/2006" xmlns:o="urn:schemas-microsoft-com:office:office" xmlns:r="http://schemas.openxmlformats.org/officeDocument/2006/relationships" xmlns:m="http://schemas.openxmlformats.org/officeDocument/2006/math" xmlns:v="urn:schemas-microsoft-com:vml" xmlns:wp14="http://schemas.microsoft.com/office/word/2010/wordprocessingDrawing" xmlns:wp="http://schemas.openxmlformats.org/drawingml/2006/wordprocessingDrawing" xmlns:w10="urn:schemas-microsoft-com:office:word" xmlns:w="http://schemas.openxmlformats.org/wordprocessingml/2006/main" xmlns:w14="http://schemas.microsoft.com/office/word/2010/wordml" xmlns:w15="http://schemas.microsoft.com/office/word/2012/wordml" xmlns:wpg="http://schemas.microsoft.com/office/word/2010/wordprocessingGroup" xmlns:wpi="http://schemas.microsoft.com/office/word/2010/wordprocessingInk" xmlns:wne="http://schemas.microsoft.com/office/word/2006/wordml" xmlns:wps="http://schemas.microsoft.com/office/word/2010/wordprocessingShape" mc:Ignorable="w14 w15 wp14">
   <w:abstractNum w:abstractNumId="0" w15:restartNumberingAfterBreak="0">
+    <w:nsid w:val="1F570FE5"/>
+    <w:multiLevelType w:val="multilevel"/>
+    <w:tmpl w:val="C898EAF2"/>
+    <w:lvl w:ilvl="0">
+      <w:start w:val="1"/>
+      <w:numFmt w:val="bullet"/>
+      <w:lvlText w:val=""/>
+      <w:lvlJc w:val="left"/>
+      <w:pPr>
+        <w:tabs>
+          <w:tab w:val="num" w:pos="720"/>
+        </w:tabs>
+        <w:ind w:left="720" w:hanging="360"/>
+      </w:pPr>
+      <w:rPr>
+        <w:rFonts w:ascii="Symbol" w:hAnsi="Symbol" w:hint="default"/>
+        <w:sz w:val="20"/>
+      </w:rPr>
+    </w:lvl>
+    <w:lvl w:ilvl="1" w:tentative="1">
+      <w:start w:val="1"/>
+      <w:numFmt w:val="bullet"/>
+      <w:lvlText w:val="o"/>
+      <w:lvlJc w:val="left"/>
+      <w:pPr>
+        <w:tabs>
+          <w:tab w:val="num" w:pos="1440"/>
+        </w:tabs>
+        <w:ind w:left="1440" w:hanging="360"/>
+      </w:pPr>
+      <w:rPr>
+        <w:rFonts w:ascii="Courier New" w:hAnsi="Courier New" w:hint="default"/>
+        <w:sz w:val="20"/>
+      </w:rPr>
+    </w:lvl>
+    <w:lvl w:ilvl="2" w:tentative="1">
+      <w:start w:val="1"/>
+      <w:numFmt w:val="bullet"/>
+      <w:lvlText w:val=""/>
+      <w:lvlJc w:val="left"/>
+      <w:pPr>
+        <w:tabs>
+          <w:tab w:val="num" w:pos="2160"/>
+        </w:tabs>
+        <w:ind w:left="2160" w:hanging="360"/>
+      </w:pPr>
+      <w:rPr>
+        <w:rFonts w:ascii="Wingdings" w:hAnsi="Wingdings" w:hint="default"/>
+        <w:sz w:val="20"/>
+      </w:rPr>
+    </w:lvl>
+    <w:lvl w:ilvl="3" w:tentative="1">
+      <w:start w:val="1"/>
+      <w:numFmt w:val="bullet"/>
+      <w:lvlText w:val=""/>
+      <w:lvlJc w:val="left"/>
+      <w:pPr>
+        <w:tabs>
+          <w:tab w:val="num" w:pos="2880"/>
+        </w:tabs>
+        <w:ind w:left="2880" w:hanging="360"/>
+      </w:pPr>
+      <w:rPr>
+        <w:rFonts w:ascii="Wingdings" w:hAnsi="Wingdings" w:hint="default"/>
+        <w:sz w:val="20"/>
+      </w:rPr>
+    </w:lvl>
+    <w:lvl w:ilvl="4" w:tentative="1">
+      <w:start w:val="1"/>
+      <w:numFmt w:val="bullet"/>
+      <w:lvlText w:val=""/>
+      <w:lvlJc w:val="left"/>
+      <w:pPr>
+        <w:tabs>
+          <w:tab w:val="num" w:pos="3600"/>
+        </w:tabs>
+        <w:ind w:left="3600" w:hanging="360"/>
+      </w:pPr>
+      <w:rPr>
+        <w:rFonts w:ascii="Wingdings" w:hAnsi="Wingdings" w:hint="default"/>
+        <w:sz w:val="20"/>
+      </w:rPr>
+    </w:lvl>
+    <w:lvl w:ilvl="5" w:tentative="1">
+      <w:start w:val="1"/>
+      <w:numFmt w:val="bullet"/>
+      <w:lvlText w:val=""/>
+      <w:lvlJc w:val="left"/>
+      <w:pPr>
+        <w:tabs>
+          <w:tab w:val="num" w:pos="4320"/>
+        </w:tabs>
+        <w:ind w:left="4320" w:hanging="360"/>
+      </w:pPr>
+      <w:rPr>
+        <w:rFonts w:ascii="Wingdings" w:hAnsi="Wingdings" w:hint="default"/>
+        <w:sz w:val="20"/>
+      </w:rPr>
+    </w:lvl>
+    <w:lvl w:ilvl="6" w:tentative="1">
+      <w:start w:val="1"/>
+      <w:numFmt w:val="bullet"/>
+      <w:lvlText w:val=""/>
+      <w:lvlJc w:val="left"/>
+      <w:pPr>
+        <w:tabs>
+          <w:tab w:val="num" w:pos="5040"/>
+        </w:tabs>
+        <w:ind w:left="5040" w:hanging="360"/>
+      </w:pPr>
+      <w:rPr>
+        <w:rFonts w:ascii="Wingdings" w:hAnsi="Wingdings" w:hint="default"/>
+        <w:sz w:val="20"/>
+      </w:rPr>
+    </w:lvl>
+    <w:lvl w:ilvl="7" w:tentative="1">
+      <w:start w:val="1"/>
+      <w:numFmt w:val="bullet"/>
+      <w:lvlText w:val=""/>
+      <w:lvlJc w:val="left"/>
+      <w:pPr>
+        <w:tabs>
+          <w:tab w:val="num" w:pos="5760"/>
+        </w:tabs>
+        <w:ind w:left="5760" w:hanging="360"/>
+      </w:pPr>
+      <w:rPr>
+        <w:rFonts w:ascii="Wingdings" w:hAnsi="Wingdings" w:hint="default"/>
+        <w:sz w:val="20"/>
+      </w:rPr>
+    </w:lvl>
+    <w:lvl w:ilvl="8" w:tentative="1">
+      <w:start w:val="1"/>
+      <w:numFmt w:val="bullet"/>
+      <w:lvlText w:val=""/>
+      <w:lvlJc w:val="left"/>
+      <w:pPr>
+        <w:tabs>
+          <w:tab w:val="num" w:pos="6480"/>
+        </w:tabs>
+        <w:ind w:left="6480" w:hanging="360"/>
+      </w:pPr>
+      <w:rPr>
+        <w:rFonts w:ascii="Wingdings" w:hAnsi="Wingdings" w:hint="default"/>
+        <w:sz w:val="20"/>
+      </w:rPr>
+    </w:lvl>
+  </w:abstractNum>
+  <w:abstractNum w:abstractNumId="1" w15:restartNumberingAfterBreak="0">
     <w:nsid w:val="683C124E"/>
     <w:multiLevelType w:val="hybridMultilevel"/>
     <w:tmpl w:val="EE48F440"/>
@@ -482,7 +815,7 @@
       </w:pPr>
     </w:lvl>
   </w:abstractNum>
-  <w:abstractNum w:abstractNumId="1" w15:restartNumberingAfterBreak="0">
+  <w:abstractNum w:abstractNumId="2" w15:restartNumberingAfterBreak="0">
     <w:nsid w:val="79F86531"/>
     <w:multiLevelType w:val="hybridMultilevel"/>
     <w:tmpl w:val="C032C58A"/>
@@ -595,11 +928,166 @@
       </w:rPr>
     </w:lvl>
   </w:abstractNum>
+  <w:abstractNum w:abstractNumId="3" w15:restartNumberingAfterBreak="0">
+    <w:nsid w:val="7ECB173B"/>
+    <w:multiLevelType w:val="multilevel"/>
+    <w:tmpl w:val="DD64C0BC"/>
+    <w:lvl w:ilvl="0">
+      <w:start w:val="1"/>
+      <w:numFmt w:val="bullet"/>
+      <w:lvlText w:val=""/>
+      <w:lvlJc w:val="left"/>
+      <w:pPr>
+        <w:tabs>
+          <w:tab w:val="num" w:pos="720"/>
+        </w:tabs>
+        <w:ind w:left="720" w:hanging="360"/>
+      </w:pPr>
+      <w:rPr>
+        <w:rFonts w:ascii="Symbol" w:hAnsi="Symbol" w:hint="default"/>
+        <w:sz w:val="20"/>
+      </w:rPr>
+    </w:lvl>
+    <w:lvl w:ilvl="1" w:tentative="1">
+      <w:start w:val="1"/>
+      <w:numFmt w:val="bullet"/>
+      <w:lvlText w:val="o"/>
+      <w:lvlJc w:val="left"/>
+      <w:pPr>
+        <w:tabs>
+          <w:tab w:val="num" w:pos="1440"/>
+        </w:tabs>
+        <w:ind w:left="1440" w:hanging="360"/>
+      </w:pPr>
+      <w:rPr>
+        <w:rFonts w:ascii="Courier New" w:hAnsi="Courier New" w:hint="default"/>
+        <w:sz w:val="20"/>
+      </w:rPr>
+    </w:lvl>
+    <w:lvl w:ilvl="2" w:tentative="1">
+      <w:start w:val="1"/>
+      <w:numFmt w:val="bullet"/>
+      <w:lvlText w:val=""/>
+      <w:lvlJc w:val="left"/>
+      <w:pPr>
+        <w:tabs>
+          <w:tab w:val="num" w:pos="2160"/>
+        </w:tabs>
+        <w:ind w:left="2160" w:hanging="360"/>
+      </w:pPr>
+      <w:rPr>
+        <w:rFonts w:ascii="Wingdings" w:hAnsi="Wingdings" w:hint="default"/>
+        <w:sz w:val="20"/>
+      </w:rPr>
+    </w:lvl>
+    <w:lvl w:ilvl="3" w:tentative="1">
+      <w:start w:val="1"/>
+      <w:numFmt w:val="bullet"/>
+      <w:lvlText w:val=""/>
+      <w:lvlJc w:val="left"/>
+      <w:pPr>
+        <w:tabs>
+          <w:tab w:val="num" w:pos="2880"/>
+        </w:tabs>
+        <w:ind w:left="2880" w:hanging="360"/>
+      </w:pPr>
+      <w:rPr>
+        <w:rFonts w:ascii="Wingdings" w:hAnsi="Wingdings" w:hint="default"/>
+        <w:sz w:val="20"/>
+      </w:rPr>
+    </w:lvl>
+    <w:lvl w:ilvl="4" w:tentative="1">
+      <w:start w:val="1"/>
+      <w:numFmt w:val="bullet"/>
+      <w:lvlText w:val=""/>
+      <w:lvlJc w:val="left"/>
+      <w:pPr>
+        <w:tabs>
+          <w:tab w:val="num" w:pos="3600"/>
+        </w:tabs>
+        <w:ind w:left="3600" w:hanging="360"/>
+      </w:pPr>
+      <w:rPr>
+        <w:rFonts w:ascii="Wingdings" w:hAnsi="Wingdings" w:hint="default"/>
+        <w:sz w:val="20"/>
+      </w:rPr>
+    </w:lvl>
+    <w:lvl w:ilvl="5" w:tentative="1">
+      <w:start w:val="1"/>
+      <w:numFmt w:val="bullet"/>
+      <w:lvlText w:val=""/>
+      <w:lvlJc w:val="left"/>
+      <w:pPr>
+        <w:tabs>
+          <w:tab w:val="num" w:pos="4320"/>
+        </w:tabs>
+        <w:ind w:left="4320" w:hanging="360"/>
+      </w:pPr>
+      <w:rPr>
+        <w:rFonts w:ascii="Wingdings" w:hAnsi="Wingdings" w:hint="default"/>
+        <w:sz w:val="20"/>
+      </w:rPr>
+    </w:lvl>
+    <w:lvl w:ilvl="6" w:tentative="1">
+      <w:start w:val="1"/>
+      <w:numFmt w:val="bullet"/>
+      <w:lvlText w:val=""/>
+      <w:lvlJc w:val="left"/>
+      <w:pPr>
+        <w:tabs>
+          <w:tab w:val="num" w:pos="5040"/>
+        </w:tabs>
+        <w:ind w:left="5040" w:hanging="360"/>
+      </w:pPr>
+      <w:rPr>
+        <w:rFonts w:ascii="Wingdings" w:hAnsi="Wingdings" w:hint="default"/>
+        <w:sz w:val="20"/>
+      </w:rPr>
+    </w:lvl>
+    <w:lvl w:ilvl="7" w:tentative="1">
+      <w:start w:val="1"/>
+      <w:numFmt w:val="bullet"/>
+      <w:lvlText w:val=""/>
+      <w:lvlJc w:val="left"/>
+      <w:pPr>
+        <w:tabs>
+          <w:tab w:val="num" w:pos="5760"/>
+        </w:tabs>
+        <w:ind w:left="5760" w:hanging="360"/>
+      </w:pPr>
+      <w:rPr>
+        <w:rFonts w:ascii="Wingdings" w:hAnsi="Wingdings" w:hint="default"/>
+        <w:sz w:val="20"/>
+      </w:rPr>
+    </w:lvl>
+    <w:lvl w:ilvl="8" w:tentative="1">
+      <w:start w:val="1"/>
+      <w:numFmt w:val="bullet"/>
+      <w:lvlText w:val=""/>
+      <w:lvlJc w:val="left"/>
+      <w:pPr>
+        <w:tabs>
+          <w:tab w:val="num" w:pos="6480"/>
+        </w:tabs>
+        <w:ind w:left="6480" w:hanging="360"/>
+      </w:pPr>
+      <w:rPr>
+        <w:rFonts w:ascii="Wingdings" w:hAnsi="Wingdings" w:hint="default"/>
+        <w:sz w:val="20"/>
+      </w:rPr>
+    </w:lvl>
+  </w:abstractNum>
   <w:num w:numId="1">
-    <w:abstractNumId w:val="0"/>
+    <w:abstractNumId w:val="1"/>
   </w:num>
   <w:num w:numId="2">
-    <w:abstractNumId w:val="1"/>
+    <w:abstractNumId w:val="2"/>
+  </w:num>
+  <w:num w:numId="3">
+    <w:abstractNumId w:val="3"/>
+  </w:num>
+  <w:num w:numId="4">
+    <w:abstractNumId w:val="0"/>
   </w:num>
 </w:numbering>
 </file>
@@ -1036,6 +1524,21 @@
       <w:contextualSpacing/>
     </w:pPr>
   </w:style>
+  <w:style w:type="paragraph" w:styleId="NormalWeb">
+    <w:name w:val="Normal (Web)"/>
+    <w:basedOn w:val="Normal"/>
+    <w:uiPriority w:val="99"/>
+    <w:unhideWhenUsed/>
+    <w:rsid w:val="009A0A05"/>
+    <w:pPr>
+      <w:spacing w:before="100" w:beforeAutospacing="1" w:after="100" w:afterAutospacing="1" w:line="240" w:lineRule="auto"/>
+    </w:pPr>
+    <w:rPr>
+      <w:rFonts w:ascii="Times New Roman" w:eastAsia="Times New Roman" w:hAnsi="Times New Roman" w:cs="Times New Roman"/>
+      <w:sz w:val="24"/>
+      <w:szCs w:val="24"/>
+    </w:rPr>
+  </w:style>
 </w:styles>
 </file>
 

</xml_diff>

<commit_message>
4th commit of Summary
</commit_message>
<xml_diff>
--- a/Summary Of Async Rust.docx
+++ b/Summary Of Async Rust.docx
@@ -198,8 +198,6 @@
           <w:szCs w:val="28"/>
         </w:rPr>
       </w:pPr>
-      <w:bookmarkStart w:id="0" w:name="_GoBack"/>
-      <w:bookmarkEnd w:id="0"/>
       <w:r>
         <w:rPr>
           <w:rFonts w:cstheme="minorHAnsi"/>
@@ -227,6 +225,75 @@
           <w:szCs w:val="28"/>
         </w:rPr>
         <w:t xml:space="preserve"> (operating system), and using them doesn't require any special programming model</w:t>
+      </w:r>
+    </w:p>
+    <w:p>
+      <w:pPr>
+        <w:pStyle w:val="NormalWeb"/>
+        <w:numPr>
+          <w:ilvl w:val="0"/>
+          <w:numId w:val="2"/>
+        </w:numPr>
+        <w:spacing w:before="0" w:beforeAutospacing="0" w:after="320" w:afterAutospacing="0"/>
+        <w:textAlignment w:val="baseline"/>
+        <w:rPr>
+          <w:rFonts w:asciiTheme="minorHAnsi" w:hAnsiTheme="minorHAnsi" w:cstheme="minorHAnsi"/>
+          <w:color w:val="000000" w:themeColor="text1"/>
+          <w:sz w:val="28"/>
+          <w:szCs w:val="28"/>
+        </w:rPr>
+      </w:pPr>
+      <w:r>
+        <w:rPr>
+          <w:rFonts w:asciiTheme="minorHAnsi" w:hAnsiTheme="minorHAnsi" w:cstheme="minorHAnsi"/>
+          <w:color w:val="000000" w:themeColor="text1"/>
+          <w:sz w:val="28"/>
+          <w:szCs w:val="28"/>
+        </w:rPr>
+        <w:t xml:space="preserve">In Rust, </w:t>
+      </w:r>
+      <w:proofErr w:type="spellStart"/>
+      <w:r>
+        <w:rPr>
+          <w:rFonts w:asciiTheme="minorHAnsi" w:hAnsiTheme="minorHAnsi" w:cstheme="minorHAnsi"/>
+          <w:bCs/>
+          <w:color w:val="000000" w:themeColor="text1"/>
+          <w:sz w:val="28"/>
+          <w:szCs w:val="28"/>
+        </w:rPr>
+        <w:t>async</w:t>
+      </w:r>
+      <w:proofErr w:type="spellEnd"/>
+      <w:r>
+        <w:rPr>
+          <w:rFonts w:asciiTheme="minorHAnsi" w:hAnsiTheme="minorHAnsi" w:cstheme="minorHAnsi"/>
+          <w:bCs/>
+          <w:color w:val="000000" w:themeColor="text1"/>
+          <w:sz w:val="28"/>
+          <w:szCs w:val="28"/>
+        </w:rPr>
+        <w:t xml:space="preserve"> </w:t>
+      </w:r>
+      <w:proofErr w:type="spellStart"/>
+      <w:r>
+        <w:rPr>
+          <w:rFonts w:asciiTheme="minorHAnsi" w:hAnsiTheme="minorHAnsi" w:cstheme="minorHAnsi"/>
+          <w:bCs/>
+          <w:color w:val="000000" w:themeColor="text1"/>
+          <w:sz w:val="28"/>
+          <w:szCs w:val="28"/>
+        </w:rPr>
+        <w:t>fn</w:t>
+      </w:r>
+      <w:proofErr w:type="spellEnd"/>
+      <w:r>
+        <w:rPr>
+          <w:rFonts w:asciiTheme="minorHAnsi" w:hAnsiTheme="minorHAnsi" w:cstheme="minorHAnsi"/>
+          <w:color w:val="000000" w:themeColor="text1"/>
+          <w:sz w:val="28"/>
+          <w:szCs w:val="28"/>
+        </w:rPr>
+        <w:t xml:space="preserve"> creates an asynchronous function which returns a Future </w:t>
       </w:r>
     </w:p>
     <w:p>
@@ -237,26 +304,23 @@
           <w:numId w:val="2"/>
         </w:numPr>
         <w:rPr>
-          <w:sz w:val="28"/>
-          <w:szCs w:val="28"/>
-        </w:rPr>
-      </w:pPr>
-      <w:proofErr w:type="spellStart"/>
-      <w:r>
-        <w:rPr>
-          <w:sz w:val="28"/>
-          <w:szCs w:val="28"/>
-        </w:rPr>
-        <w:t>Aysnchoronous</w:t>
-      </w:r>
-      <w:proofErr w:type="spellEnd"/>
-      <w:r>
-        <w:rPr>
-          <w:sz w:val="28"/>
-          <w:szCs w:val="28"/>
-        </w:rPr>
-        <w:t xml:space="preserve"> is running code concurrently or multiple overlapping computations run on a single thread.</w:t>
-      </w:r>
+          <w:rFonts w:cstheme="minorHAnsi"/>
+          <w:color w:val="000000" w:themeColor="text1"/>
+          <w:sz w:val="28"/>
+          <w:szCs w:val="28"/>
+        </w:rPr>
+      </w:pPr>
+      <w:r>
+        <w:rPr>
+          <w:rFonts w:cstheme="minorHAnsi"/>
+          <w:color w:val="000000" w:themeColor="text1"/>
+          <w:sz w:val="28"/>
+          <w:szCs w:val="28"/>
+        </w:rPr>
+        <w:t>To execute the body of the function, the returned Future must be run to completion</w:t>
+      </w:r>
+      <w:bookmarkStart w:id="0" w:name="_GoBack"/>
+      <w:bookmarkEnd w:id="0"/>
     </w:p>
     <w:p>
       <w:pPr>
@@ -270,12 +334,21 @@
           <w:szCs w:val="28"/>
         </w:rPr>
       </w:pPr>
-      <w:r>
-        <w:rPr>
-          <w:sz w:val="28"/>
-          <w:szCs w:val="28"/>
-        </w:rPr>
-        <w:t>It allow us to runs multiple tasks on same OS thread.</w:t>
+      <w:proofErr w:type="spellStart"/>
+      <w:r>
+        <w:rPr>
+          <w:sz w:val="28"/>
+          <w:szCs w:val="28"/>
+        </w:rPr>
+        <w:t>Aysnchoronous</w:t>
+      </w:r>
+      <w:proofErr w:type="spellEnd"/>
+      <w:r>
+        <w:rPr>
+          <w:sz w:val="28"/>
+          <w:szCs w:val="28"/>
+        </w:rPr>
+        <w:t xml:space="preserve"> is running code concurrently or multiple overlapping computations run on a single thread.</w:t>
       </w:r>
     </w:p>
     <w:p>
@@ -295,7 +368,7 @@
           <w:sz w:val="28"/>
           <w:szCs w:val="28"/>
         </w:rPr>
-        <w:t>.await allow us to rum multiple tasks at once without creating multiple threading.</w:t>
+        <w:t>It allow us to runs multiple tasks on same OS thread.</w:t>
       </w:r>
     </w:p>
     <w:p>
@@ -315,14 +388,7 @@
           <w:sz w:val="28"/>
           <w:szCs w:val="28"/>
         </w:rPr>
-        <w:t xml:space="preserve">In Rust, </w:t>
-      </w:r>
-      <w:r>
-        <w:rPr>
-          <w:sz w:val="28"/>
-          <w:szCs w:val="28"/>
-        </w:rPr>
-        <w:t>values that are “awaitable” are known as “Futures”.</w:t>
+        <w:t>.await allow us to rum multiple tasks at once without creating multiple threading.</w:t>
       </w:r>
     </w:p>
     <w:p>
@@ -342,7 +408,14 @@
           <w:sz w:val="28"/>
           <w:szCs w:val="28"/>
         </w:rPr>
-        <w:t>Any function can creates thread that uses is usually as easy as calling normal function.</w:t>
+        <w:t xml:space="preserve">In Rust, </w:t>
+      </w:r>
+      <w:r>
+        <w:rPr>
+          <w:sz w:val="28"/>
+          <w:szCs w:val="28"/>
+        </w:rPr>
+        <w:t>values that are “awaitable” are known as “Futures”.</w:t>
       </w:r>
     </w:p>
     <w:p>
@@ -362,7 +435,7 @@
           <w:sz w:val="28"/>
           <w:szCs w:val="28"/>
         </w:rPr>
-        <w:t>But, in asynchronous functions requires special support from libraries or languages.</w:t>
+        <w:t>Any function can creates thread that uses is usually as easy as calling normal function.</w:t>
       </w:r>
     </w:p>
     <w:p>
@@ -382,7 +455,7 @@
           <w:sz w:val="28"/>
           <w:szCs w:val="28"/>
         </w:rPr>
-        <w:t>Async in rust may be different what you are using other languages.</w:t>
+        <w:t>But, in asynchronous functions requires special support from libraries or languages.</w:t>
       </w:r>
     </w:p>
     <w:p>
@@ -402,35 +475,7 @@
           <w:sz w:val="28"/>
           <w:szCs w:val="28"/>
         </w:rPr>
-        <w:t xml:space="preserve">In rust, </w:t>
-      </w:r>
-      <w:r>
-        <w:rPr>
-          <w:sz w:val="28"/>
-          <w:szCs w:val="28"/>
-        </w:rPr>
-        <w:t>“</w:t>
-      </w:r>
-      <w:r>
-        <w:rPr>
-          <w:sz w:val="28"/>
-          <w:szCs w:val="28"/>
-        </w:rPr>
-        <w:t>async fn</w:t>
-      </w:r>
-      <w:r>
-        <w:rPr>
-          <w:sz w:val="28"/>
-          <w:szCs w:val="28"/>
-        </w:rPr>
-        <w:t>”</w:t>
-      </w:r>
-      <w:r>
-        <w:rPr>
-          <w:sz w:val="28"/>
-          <w:szCs w:val="28"/>
-        </w:rPr>
-        <w:t xml:space="preserve"> creates asynchronous function which returns a Future. The returned future must be run to completion.</w:t>
+        <w:t>Async in rust may be different what you are using other languages.</w:t>
       </w:r>
     </w:p>
     <w:p>
@@ -450,7 +495,35 @@
           <w:sz w:val="28"/>
           <w:szCs w:val="28"/>
         </w:rPr>
-        <w:t>Async rust ecosystem has undergone a lot evolution overtime so it is to know what libraries invest, what tools to use and what documentation to read.</w:t>
+        <w:t xml:space="preserve">In rust, </w:t>
+      </w:r>
+      <w:r>
+        <w:rPr>
+          <w:sz w:val="28"/>
+          <w:szCs w:val="28"/>
+        </w:rPr>
+        <w:t>“</w:t>
+      </w:r>
+      <w:r>
+        <w:rPr>
+          <w:sz w:val="28"/>
+          <w:szCs w:val="28"/>
+        </w:rPr>
+        <w:t>async fn</w:t>
+      </w:r>
+      <w:r>
+        <w:rPr>
+          <w:sz w:val="28"/>
+          <w:szCs w:val="28"/>
+        </w:rPr>
+        <w:t>”</w:t>
+      </w:r>
+      <w:r>
+        <w:rPr>
+          <w:sz w:val="28"/>
+          <w:szCs w:val="28"/>
+        </w:rPr>
+        <w:t xml:space="preserve"> creates asynchronous function which returns a Future. The returned future must be run to completion.</w:t>
       </w:r>
     </w:p>
     <w:p>
@@ -470,7 +543,7 @@
           <w:sz w:val="28"/>
           <w:szCs w:val="28"/>
         </w:rPr>
-        <w:t>Async/await is still new and its extension like async fn syntax in trait method is still unimplemented.</w:t>
+        <w:t>Async rust ecosystem has undergone a lot evolution overtime so it is to know what libraries invest, what tools to use and what documentation to read.</w:t>
       </w:r>
     </w:p>
     <w:p>
@@ -490,14 +563,7 @@
           <w:sz w:val="28"/>
           <w:szCs w:val="28"/>
         </w:rPr>
-        <w:t xml:space="preserve">  </w:t>
-      </w:r>
-      <w:r>
-        <w:rPr>
-          <w:sz w:val="28"/>
-          <w:szCs w:val="28"/>
-        </w:rPr>
-        <w:t>Async/.await is a built-in tool for writing asynchronous rust that’s looks like synchronous code.</w:t>
+        <w:t>Async/await is still new and its extension like async fn syntax in trait method is still unimplemented.</w:t>
       </w:r>
     </w:p>
     <w:p>
@@ -517,7 +583,14 @@
           <w:sz w:val="28"/>
           <w:szCs w:val="28"/>
         </w:rPr>
-        <w:t>“block_on” blocks the current thread until the provided future has run to completion.</w:t>
+        <w:t xml:space="preserve">  </w:t>
+      </w:r>
+      <w:r>
+        <w:rPr>
+          <w:sz w:val="28"/>
+          <w:szCs w:val="28"/>
+        </w:rPr>
+        <w:t>Async/.await is a built-in tool for writing asynchronous rust that’s looks like synchronous code.</w:t>
       </w:r>
     </w:p>
     <w:p>
@@ -537,7 +610,8 @@
           <w:sz w:val="28"/>
           <w:szCs w:val="28"/>
         </w:rPr>
-        <w:t>We can also use .await instead of block_on inside async fn, .await doesn’t block whole thread but wait for specific future.</w:t>
+        <w:lastRenderedPageBreak/>
+        <w:t>“block_on” blocks the current thread until the provided future has run to completion.</w:t>
       </w:r>
     </w:p>
     <w:p>
@@ -557,7 +631,26 @@
           <w:sz w:val="28"/>
           <w:szCs w:val="28"/>
         </w:rPr>
-        <w:lastRenderedPageBreak/>
+        <w:t>We can also use .await instead of block_on inside async fn, .await doesn’t block whole thread but wait for specific future.</w:t>
+      </w:r>
+    </w:p>
+    <w:p>
+      <w:pPr>
+        <w:pStyle w:val="ListParagraph"/>
+        <w:numPr>
+          <w:ilvl w:val="0"/>
+          <w:numId w:val="2"/>
+        </w:numPr>
+        <w:rPr>
+          <w:sz w:val="28"/>
+          <w:szCs w:val="28"/>
+        </w:rPr>
+      </w:pPr>
+      <w:r>
+        <w:rPr>
+          <w:sz w:val="28"/>
+          <w:szCs w:val="28"/>
+        </w:rPr>
         <w:t>Join! is like .await but can wait for multiple futures con</w:t>
       </w:r>
       <w:r>
@@ -581,6 +674,155 @@
 <file path=word/numbering.xml><?xml version="1.0" encoding="utf-8"?>
 <w:numbering xmlns:wpc="http://schemas.microsoft.com/office/word/2010/wordprocessingCanvas" xmlns:mc="http://schemas.openxmlformats.org/markup-compatibility/2006" xmlns:o="urn:schemas-microsoft-com:office:office" xmlns:r="http://schemas.openxmlformats.org/officeDocument/2006/relationships" xmlns:m="http://schemas.openxmlformats.org/officeDocument/2006/math" xmlns:v="urn:schemas-microsoft-com:vml" xmlns:wp14="http://schemas.microsoft.com/office/word/2010/wordprocessingDrawing" xmlns:wp="http://schemas.openxmlformats.org/drawingml/2006/wordprocessingDrawing" xmlns:w10="urn:schemas-microsoft-com:office:word" xmlns:w="http://schemas.openxmlformats.org/wordprocessingml/2006/main" xmlns:w14="http://schemas.microsoft.com/office/word/2010/wordml" xmlns:w15="http://schemas.microsoft.com/office/word/2012/wordml" xmlns:wpg="http://schemas.microsoft.com/office/word/2010/wordprocessingGroup" xmlns:wpi="http://schemas.microsoft.com/office/word/2010/wordprocessingInk" xmlns:wne="http://schemas.microsoft.com/office/word/2006/wordml" xmlns:wps="http://schemas.microsoft.com/office/word/2010/wordprocessingShape" mc:Ignorable="w14 w15 wp14">
   <w:abstractNum w:abstractNumId="0" w15:restartNumberingAfterBreak="0">
+    <w:nsid w:val="0EA041BD"/>
+    <w:multiLevelType w:val="multilevel"/>
+    <w:tmpl w:val="61F8004E"/>
+    <w:lvl w:ilvl="0">
+      <w:start w:val="1"/>
+      <w:numFmt w:val="bullet"/>
+      <w:lvlText w:val=""/>
+      <w:lvlJc w:val="left"/>
+      <w:pPr>
+        <w:tabs>
+          <w:tab w:val="num" w:pos="720"/>
+        </w:tabs>
+        <w:ind w:left="720" w:hanging="360"/>
+      </w:pPr>
+      <w:rPr>
+        <w:rFonts w:ascii="Symbol" w:hAnsi="Symbol" w:hint="default"/>
+        <w:sz w:val="20"/>
+      </w:rPr>
+    </w:lvl>
+    <w:lvl w:ilvl="1" w:tentative="1">
+      <w:start w:val="1"/>
+      <w:numFmt w:val="bullet"/>
+      <w:lvlText w:val="o"/>
+      <w:lvlJc w:val="left"/>
+      <w:pPr>
+        <w:tabs>
+          <w:tab w:val="num" w:pos="1440"/>
+        </w:tabs>
+        <w:ind w:left="1440" w:hanging="360"/>
+      </w:pPr>
+      <w:rPr>
+        <w:rFonts w:ascii="Courier New" w:hAnsi="Courier New" w:hint="default"/>
+        <w:sz w:val="20"/>
+      </w:rPr>
+    </w:lvl>
+    <w:lvl w:ilvl="2" w:tentative="1">
+      <w:start w:val="1"/>
+      <w:numFmt w:val="bullet"/>
+      <w:lvlText w:val=""/>
+      <w:lvlJc w:val="left"/>
+      <w:pPr>
+        <w:tabs>
+          <w:tab w:val="num" w:pos="2160"/>
+        </w:tabs>
+        <w:ind w:left="2160" w:hanging="360"/>
+      </w:pPr>
+      <w:rPr>
+        <w:rFonts w:ascii="Wingdings" w:hAnsi="Wingdings" w:hint="default"/>
+        <w:sz w:val="20"/>
+      </w:rPr>
+    </w:lvl>
+    <w:lvl w:ilvl="3" w:tentative="1">
+      <w:start w:val="1"/>
+      <w:numFmt w:val="bullet"/>
+      <w:lvlText w:val=""/>
+      <w:lvlJc w:val="left"/>
+      <w:pPr>
+        <w:tabs>
+          <w:tab w:val="num" w:pos="2880"/>
+        </w:tabs>
+        <w:ind w:left="2880" w:hanging="360"/>
+      </w:pPr>
+      <w:rPr>
+        <w:rFonts w:ascii="Wingdings" w:hAnsi="Wingdings" w:hint="default"/>
+        <w:sz w:val="20"/>
+      </w:rPr>
+    </w:lvl>
+    <w:lvl w:ilvl="4" w:tentative="1">
+      <w:start w:val="1"/>
+      <w:numFmt w:val="bullet"/>
+      <w:lvlText w:val=""/>
+      <w:lvlJc w:val="left"/>
+      <w:pPr>
+        <w:tabs>
+          <w:tab w:val="num" w:pos="3600"/>
+        </w:tabs>
+        <w:ind w:left="3600" w:hanging="360"/>
+      </w:pPr>
+      <w:rPr>
+        <w:rFonts w:ascii="Wingdings" w:hAnsi="Wingdings" w:hint="default"/>
+        <w:sz w:val="20"/>
+      </w:rPr>
+    </w:lvl>
+    <w:lvl w:ilvl="5" w:tentative="1">
+      <w:start w:val="1"/>
+      <w:numFmt w:val="bullet"/>
+      <w:lvlText w:val=""/>
+      <w:lvlJc w:val="left"/>
+      <w:pPr>
+        <w:tabs>
+          <w:tab w:val="num" w:pos="4320"/>
+        </w:tabs>
+        <w:ind w:left="4320" w:hanging="360"/>
+      </w:pPr>
+      <w:rPr>
+        <w:rFonts w:ascii="Wingdings" w:hAnsi="Wingdings" w:hint="default"/>
+        <w:sz w:val="20"/>
+      </w:rPr>
+    </w:lvl>
+    <w:lvl w:ilvl="6" w:tentative="1">
+      <w:start w:val="1"/>
+      <w:numFmt w:val="bullet"/>
+      <w:lvlText w:val=""/>
+      <w:lvlJc w:val="left"/>
+      <w:pPr>
+        <w:tabs>
+          <w:tab w:val="num" w:pos="5040"/>
+        </w:tabs>
+        <w:ind w:left="5040" w:hanging="360"/>
+      </w:pPr>
+      <w:rPr>
+        <w:rFonts w:ascii="Wingdings" w:hAnsi="Wingdings" w:hint="default"/>
+        <w:sz w:val="20"/>
+      </w:rPr>
+    </w:lvl>
+    <w:lvl w:ilvl="7" w:tentative="1">
+      <w:start w:val="1"/>
+      <w:numFmt w:val="bullet"/>
+      <w:lvlText w:val=""/>
+      <w:lvlJc w:val="left"/>
+      <w:pPr>
+        <w:tabs>
+          <w:tab w:val="num" w:pos="5760"/>
+        </w:tabs>
+        <w:ind w:left="5760" w:hanging="360"/>
+      </w:pPr>
+      <w:rPr>
+        <w:rFonts w:ascii="Wingdings" w:hAnsi="Wingdings" w:hint="default"/>
+        <w:sz w:val="20"/>
+      </w:rPr>
+    </w:lvl>
+    <w:lvl w:ilvl="8" w:tentative="1">
+      <w:start w:val="1"/>
+      <w:numFmt w:val="bullet"/>
+      <w:lvlText w:val=""/>
+      <w:lvlJc w:val="left"/>
+      <w:pPr>
+        <w:tabs>
+          <w:tab w:val="num" w:pos="6480"/>
+        </w:tabs>
+        <w:ind w:left="6480" w:hanging="360"/>
+      </w:pPr>
+      <w:rPr>
+        <w:rFonts w:ascii="Wingdings" w:hAnsi="Wingdings" w:hint="default"/>
+        <w:sz w:val="20"/>
+      </w:rPr>
+    </w:lvl>
+  </w:abstractNum>
+  <w:abstractNum w:abstractNumId="1" w15:restartNumberingAfterBreak="0">
     <w:nsid w:val="1F570FE5"/>
     <w:multiLevelType w:val="multilevel"/>
     <w:tmpl w:val="C898EAF2"/>
@@ -729,7 +971,7 @@
       </w:rPr>
     </w:lvl>
   </w:abstractNum>
-  <w:abstractNum w:abstractNumId="1" w15:restartNumberingAfterBreak="0">
+  <w:abstractNum w:abstractNumId="2" w15:restartNumberingAfterBreak="0">
     <w:nsid w:val="683C124E"/>
     <w:multiLevelType w:val="hybridMultilevel"/>
     <w:tmpl w:val="EE48F440"/>
@@ -815,7 +1057,7 @@
       </w:pPr>
     </w:lvl>
   </w:abstractNum>
-  <w:abstractNum w:abstractNumId="2" w15:restartNumberingAfterBreak="0">
+  <w:abstractNum w:abstractNumId="3" w15:restartNumberingAfterBreak="0">
     <w:nsid w:val="79F86531"/>
     <w:multiLevelType w:val="hybridMultilevel"/>
     <w:tmpl w:val="C032C58A"/>
@@ -928,7 +1170,7 @@
       </w:rPr>
     </w:lvl>
   </w:abstractNum>
-  <w:abstractNum w:abstractNumId="3" w15:restartNumberingAfterBreak="0">
+  <w:abstractNum w:abstractNumId="4" w15:restartNumberingAfterBreak="0">
     <w:nsid w:val="7ECB173B"/>
     <w:multiLevelType w:val="multilevel"/>
     <w:tmpl w:val="DD64C0BC"/>
@@ -1078,15 +1320,18 @@
     </w:lvl>
   </w:abstractNum>
   <w:num w:numId="1">
+    <w:abstractNumId w:val="2"/>
+  </w:num>
+  <w:num w:numId="2">
+    <w:abstractNumId w:val="3"/>
+  </w:num>
+  <w:num w:numId="3">
+    <w:abstractNumId w:val="4"/>
+  </w:num>
+  <w:num w:numId="4">
     <w:abstractNumId w:val="1"/>
   </w:num>
-  <w:num w:numId="2">
-    <w:abstractNumId w:val="2"/>
-  </w:num>
-  <w:num w:numId="3">
-    <w:abstractNumId w:val="3"/>
-  </w:num>
-  <w:num w:numId="4">
+  <w:num w:numId="5">
     <w:abstractNumId w:val="0"/>
   </w:num>
 </w:numbering>

</xml_diff>

<commit_message>
5th commit of Summary
</commit_message>
<xml_diff>
--- a/Summary Of Async Rust.docx
+++ b/Summary Of Async Rust.docx
@@ -319,11 +319,89 @@
         </w:rPr>
         <w:t>To execute the body of the function, the returned Future must be run to completion</w:t>
       </w:r>
+    </w:p>
+    <w:p>
+      <w:pPr>
+        <w:pStyle w:val="NormalWeb"/>
+        <w:numPr>
+          <w:ilvl w:val="0"/>
+          <w:numId w:val="2"/>
+        </w:numPr>
+        <w:spacing w:before="0" w:beforeAutospacing="0" w:after="0" w:afterAutospacing="0"/>
+        <w:textAlignment w:val="baseline"/>
+        <w:rPr>
+          <w:rFonts w:asciiTheme="minorHAnsi" w:hAnsiTheme="minorHAnsi" w:cstheme="minorHAnsi"/>
+          <w:color w:val="434343"/>
+          <w:sz w:val="28"/>
+          <w:szCs w:val="28"/>
+        </w:rPr>
+      </w:pPr>
+      <w:r>
+        <w:rPr>
+          <w:rFonts w:asciiTheme="minorHAnsi" w:hAnsiTheme="minorHAnsi" w:cstheme="minorHAnsi"/>
+          <w:color w:val="434343"/>
+          <w:sz w:val="28"/>
+          <w:szCs w:val="28"/>
+        </w:rPr>
+        <w:t>It's important to remember that traditional threaded applications can be quite effective</w:t>
+      </w:r>
+    </w:p>
+    <w:p>
+      <w:pPr>
+        <w:pStyle w:val="NormalWeb"/>
+        <w:numPr>
+          <w:ilvl w:val="0"/>
+          <w:numId w:val="2"/>
+        </w:numPr>
+        <w:spacing w:before="0" w:beforeAutospacing="0" w:after="320" w:afterAutospacing="0"/>
+        <w:textAlignment w:val="baseline"/>
+        <w:rPr>
+          <w:rFonts w:asciiTheme="minorHAnsi" w:hAnsiTheme="minorHAnsi" w:cstheme="minorHAnsi"/>
+          <w:color w:val="434343"/>
+          <w:sz w:val="28"/>
+          <w:szCs w:val="28"/>
+        </w:rPr>
+      </w:pPr>
+      <w:r>
+        <w:rPr>
+          <w:rFonts w:asciiTheme="minorHAnsi" w:hAnsiTheme="minorHAnsi" w:cstheme="minorHAnsi"/>
+          <w:color w:val="434343"/>
+          <w:sz w:val="28"/>
+          <w:szCs w:val="28"/>
+        </w:rPr>
+        <w:t>The increased complexity of the asynchronous programming model isn't always worth it</w:t>
+      </w:r>
       <w:bookmarkStart w:id="0" w:name="_GoBack"/>
       <w:bookmarkEnd w:id="0"/>
     </w:p>
     <w:p>
       <w:pPr>
+        <w:pStyle w:val="NormalWeb"/>
+        <w:numPr>
+          <w:ilvl w:val="0"/>
+          <w:numId w:val="2"/>
+        </w:numPr>
+        <w:spacing w:before="0" w:beforeAutospacing="0" w:after="0" w:afterAutospacing="0"/>
+        <w:textAlignment w:val="baseline"/>
+        <w:rPr>
+          <w:rFonts w:asciiTheme="minorHAnsi" w:hAnsiTheme="minorHAnsi" w:cstheme="minorHAnsi"/>
+          <w:color w:val="434343"/>
+          <w:sz w:val="28"/>
+          <w:szCs w:val="28"/>
+        </w:rPr>
+      </w:pPr>
+      <w:r>
+        <w:rPr>
+          <w:rFonts w:asciiTheme="minorHAnsi" w:hAnsiTheme="minorHAnsi" w:cstheme="minorHAnsi"/>
+          <w:color w:val="434343"/>
+          <w:sz w:val="28"/>
+          <w:szCs w:val="28"/>
+        </w:rPr>
+        <w:t>it's important to consider whether your application would be better served by using a simpler threaded model</w:t>
+      </w:r>
+    </w:p>
+    <w:p>
+      <w:pPr>
         <w:pStyle w:val="ListParagraph"/>
         <w:numPr>
           <w:ilvl w:val="0"/>
@@ -388,7 +466,14 @@
           <w:sz w:val="28"/>
           <w:szCs w:val="28"/>
         </w:rPr>
-        <w:t>.await allow us to rum multiple tasks at once without creating multiple threading.</w:t>
+        <w:t>.await allow us to run</w:t>
+      </w:r>
+      <w:r>
+        <w:rPr>
+          <w:sz w:val="28"/>
+          <w:szCs w:val="28"/>
+        </w:rPr>
+        <w:t xml:space="preserve"> multiple tasks at once without creating multiple threading.</w:t>
       </w:r>
     </w:p>
     <w:p>
@@ -543,6 +628,7 @@
           <w:sz w:val="28"/>
           <w:szCs w:val="28"/>
         </w:rPr>
+        <w:lastRenderedPageBreak/>
         <w:t>Async rust ecosystem has undergone a lot evolution overtime so it is to know what libraries invest, what tools to use and what documentation to read.</w:t>
       </w:r>
     </w:p>
@@ -610,7 +696,6 @@
           <w:sz w:val="28"/>
           <w:szCs w:val="28"/>
         </w:rPr>
-        <w:lastRenderedPageBreak/>
         <w:t>“block_on” blocks the current thread until the provided future has run to completion.</w:t>
       </w:r>
     </w:p>
@@ -1058,6 +1143,155 @@
     </w:lvl>
   </w:abstractNum>
   <w:abstractNum w:abstractNumId="3" w15:restartNumberingAfterBreak="0">
+    <w:nsid w:val="6D814066"/>
+    <w:multiLevelType w:val="multilevel"/>
+    <w:tmpl w:val="83B8C872"/>
+    <w:lvl w:ilvl="0">
+      <w:start w:val="1"/>
+      <w:numFmt w:val="bullet"/>
+      <w:lvlText w:val=""/>
+      <w:lvlJc w:val="left"/>
+      <w:pPr>
+        <w:tabs>
+          <w:tab w:val="num" w:pos="720"/>
+        </w:tabs>
+        <w:ind w:left="720" w:hanging="360"/>
+      </w:pPr>
+      <w:rPr>
+        <w:rFonts w:ascii="Symbol" w:hAnsi="Symbol" w:hint="default"/>
+        <w:sz w:val="20"/>
+      </w:rPr>
+    </w:lvl>
+    <w:lvl w:ilvl="1" w:tentative="1">
+      <w:start w:val="1"/>
+      <w:numFmt w:val="bullet"/>
+      <w:lvlText w:val="o"/>
+      <w:lvlJc w:val="left"/>
+      <w:pPr>
+        <w:tabs>
+          <w:tab w:val="num" w:pos="1440"/>
+        </w:tabs>
+        <w:ind w:left="1440" w:hanging="360"/>
+      </w:pPr>
+      <w:rPr>
+        <w:rFonts w:ascii="Courier New" w:hAnsi="Courier New" w:hint="default"/>
+        <w:sz w:val="20"/>
+      </w:rPr>
+    </w:lvl>
+    <w:lvl w:ilvl="2" w:tentative="1">
+      <w:start w:val="1"/>
+      <w:numFmt w:val="bullet"/>
+      <w:lvlText w:val=""/>
+      <w:lvlJc w:val="left"/>
+      <w:pPr>
+        <w:tabs>
+          <w:tab w:val="num" w:pos="2160"/>
+        </w:tabs>
+        <w:ind w:left="2160" w:hanging="360"/>
+      </w:pPr>
+      <w:rPr>
+        <w:rFonts w:ascii="Wingdings" w:hAnsi="Wingdings" w:hint="default"/>
+        <w:sz w:val="20"/>
+      </w:rPr>
+    </w:lvl>
+    <w:lvl w:ilvl="3" w:tentative="1">
+      <w:start w:val="1"/>
+      <w:numFmt w:val="bullet"/>
+      <w:lvlText w:val=""/>
+      <w:lvlJc w:val="left"/>
+      <w:pPr>
+        <w:tabs>
+          <w:tab w:val="num" w:pos="2880"/>
+        </w:tabs>
+        <w:ind w:left="2880" w:hanging="360"/>
+      </w:pPr>
+      <w:rPr>
+        <w:rFonts w:ascii="Wingdings" w:hAnsi="Wingdings" w:hint="default"/>
+        <w:sz w:val="20"/>
+      </w:rPr>
+    </w:lvl>
+    <w:lvl w:ilvl="4" w:tentative="1">
+      <w:start w:val="1"/>
+      <w:numFmt w:val="bullet"/>
+      <w:lvlText w:val=""/>
+      <w:lvlJc w:val="left"/>
+      <w:pPr>
+        <w:tabs>
+          <w:tab w:val="num" w:pos="3600"/>
+        </w:tabs>
+        <w:ind w:left="3600" w:hanging="360"/>
+      </w:pPr>
+      <w:rPr>
+        <w:rFonts w:ascii="Wingdings" w:hAnsi="Wingdings" w:hint="default"/>
+        <w:sz w:val="20"/>
+      </w:rPr>
+    </w:lvl>
+    <w:lvl w:ilvl="5" w:tentative="1">
+      <w:start w:val="1"/>
+      <w:numFmt w:val="bullet"/>
+      <w:lvlText w:val=""/>
+      <w:lvlJc w:val="left"/>
+      <w:pPr>
+        <w:tabs>
+          <w:tab w:val="num" w:pos="4320"/>
+        </w:tabs>
+        <w:ind w:left="4320" w:hanging="360"/>
+      </w:pPr>
+      <w:rPr>
+        <w:rFonts w:ascii="Wingdings" w:hAnsi="Wingdings" w:hint="default"/>
+        <w:sz w:val="20"/>
+      </w:rPr>
+    </w:lvl>
+    <w:lvl w:ilvl="6" w:tentative="1">
+      <w:start w:val="1"/>
+      <w:numFmt w:val="bullet"/>
+      <w:lvlText w:val=""/>
+      <w:lvlJc w:val="left"/>
+      <w:pPr>
+        <w:tabs>
+          <w:tab w:val="num" w:pos="5040"/>
+        </w:tabs>
+        <w:ind w:left="5040" w:hanging="360"/>
+      </w:pPr>
+      <w:rPr>
+        <w:rFonts w:ascii="Wingdings" w:hAnsi="Wingdings" w:hint="default"/>
+        <w:sz w:val="20"/>
+      </w:rPr>
+    </w:lvl>
+    <w:lvl w:ilvl="7" w:tentative="1">
+      <w:start w:val="1"/>
+      <w:numFmt w:val="bullet"/>
+      <w:lvlText w:val=""/>
+      <w:lvlJc w:val="left"/>
+      <w:pPr>
+        <w:tabs>
+          <w:tab w:val="num" w:pos="5760"/>
+        </w:tabs>
+        <w:ind w:left="5760" w:hanging="360"/>
+      </w:pPr>
+      <w:rPr>
+        <w:rFonts w:ascii="Wingdings" w:hAnsi="Wingdings" w:hint="default"/>
+        <w:sz w:val="20"/>
+      </w:rPr>
+    </w:lvl>
+    <w:lvl w:ilvl="8" w:tentative="1">
+      <w:start w:val="1"/>
+      <w:numFmt w:val="bullet"/>
+      <w:lvlText w:val=""/>
+      <w:lvlJc w:val="left"/>
+      <w:pPr>
+        <w:tabs>
+          <w:tab w:val="num" w:pos="6480"/>
+        </w:tabs>
+        <w:ind w:left="6480" w:hanging="360"/>
+      </w:pPr>
+      <w:rPr>
+        <w:rFonts w:ascii="Wingdings" w:hAnsi="Wingdings" w:hint="default"/>
+        <w:sz w:val="20"/>
+      </w:rPr>
+    </w:lvl>
+  </w:abstractNum>
+  <w:abstractNum w:abstractNumId="4" w15:restartNumberingAfterBreak="0">
     <w:nsid w:val="79F86531"/>
     <w:multiLevelType w:val="hybridMultilevel"/>
     <w:tmpl w:val="C032C58A"/>
@@ -1170,7 +1404,7 @@
       </w:rPr>
     </w:lvl>
   </w:abstractNum>
-  <w:abstractNum w:abstractNumId="4" w15:restartNumberingAfterBreak="0">
+  <w:abstractNum w:abstractNumId="5" w15:restartNumberingAfterBreak="0">
     <w:nsid w:val="7ECB173B"/>
     <w:multiLevelType w:val="multilevel"/>
     <w:tmpl w:val="DD64C0BC"/>
@@ -1323,16 +1557,19 @@
     <w:abstractNumId w:val="2"/>
   </w:num>
   <w:num w:numId="2">
-    <w:abstractNumId w:val="3"/>
+    <w:abstractNumId w:val="4"/>
   </w:num>
   <w:num w:numId="3">
-    <w:abstractNumId w:val="4"/>
+    <w:abstractNumId w:val="5"/>
   </w:num>
   <w:num w:numId="4">
     <w:abstractNumId w:val="1"/>
   </w:num>
   <w:num w:numId="5">
     <w:abstractNumId w:val="0"/>
+  </w:num>
+  <w:num w:numId="6">
+    <w:abstractNumId w:val="3"/>
   </w:num>
 </w:numbering>
 </file>

</xml_diff>